<commit_message>
uploading all files for HW2
</commit_message>
<xml_diff>
--- a/Hypothesis.docx
+++ b/Hypothesis.docx
@@ -74,12 +74,73 @@
           <w:rFonts w:ascii="Times New Roman" w:eastAsia="Times New Roman" w:hAnsi="Times New Roman" w:cs="Times New Roman"/>
           <w:b/>
           <w:bCs/>
-          <w:sz w:val="27"/>
-          <w:szCs w:val="27"/>
-          <w:lang w:eastAsia="en-GB"/>
-        </w:rPr>
-      </w:pPr>
-      <w:r>
+          <w:sz w:val="24"/>
+          <w:szCs w:val="24"/>
+          <w:lang w:eastAsia="en-GB"/>
+        </w:rPr>
+      </w:pPr>
+      <w:r>
+        <w:rPr>
+          <w:rFonts w:ascii="Times New Roman" w:eastAsia="Times New Roman" w:hAnsi="Times New Roman" w:cs="Times New Roman"/>
+          <w:b/>
+          <w:bCs/>
+          <w:sz w:val="28"/>
+          <w:lang w:eastAsia="en-GB"/>
+        </w:rPr>
+        <w:t>Hypothesis:</w:t>
+      </w:r>
+    </w:p>
+    <w:p>
+      <w:pPr>
+        <w:spacing w:before="100" w:beforeAutospacing="1" w:after="100" w:afterAutospacing="1" w:line="240" w:lineRule="auto"/>
+        <w:rPr>
+          <w:rFonts w:ascii="Times New Roman" w:eastAsia="Times New Roman" w:hAnsi="Times New Roman" w:cs="Times New Roman"/>
+          <w:sz w:val="24"/>
+          <w:szCs w:val="24"/>
+          <w:lang w:eastAsia="en-GB"/>
+        </w:rPr>
+      </w:pPr>
+      <w:r>
+        <w:rPr>
+          <w:rFonts w:ascii="Times New Roman" w:eastAsia="Times New Roman" w:hAnsi="Times New Roman" w:cs="Times New Roman"/>
+          <w:sz w:val="24"/>
+          <w:szCs w:val="24"/>
+          <w:lang w:eastAsia="en-GB"/>
+        </w:rPr>
+        <w:t>Higher university GPA, more internships, and stronger networking skills positively correlate</w:t>
+      </w:r>
+      <w:r>
+        <w:rPr>
+          <w:rFonts w:ascii="Times New Roman" w:eastAsia="Times New Roman" w:hAnsi="Times New Roman" w:cs="Times New Roman"/>
+          <w:sz w:val="24"/>
+          <w:szCs w:val="24"/>
+          <w:lang w:eastAsia="en-GB"/>
+        </w:rPr>
+        <w:t xml:space="preserve"> </w:t>
+      </w:r>
+      <w:r>
+        <w:rPr>
+          <w:rFonts w:ascii="Times New Roman" w:eastAsia="Times New Roman" w:hAnsi="Times New Roman" w:cs="Times New Roman"/>
+          <w:sz w:val="24"/>
+          <w:szCs w:val="24"/>
+          <w:lang w:eastAsia="en-GB"/>
+        </w:rPr>
+        <w:t>with higher starting salary and more job offers.</w:t>
+      </w:r>
+      <w:r>
+        <w:rPr>
+          <w:rFonts w:ascii="Times New Roman" w:eastAsia="Times New Roman" w:hAnsi="Times New Roman" w:cs="Times New Roman"/>
+          <w:sz w:val="24"/>
+          <w:szCs w:val="24"/>
+          <w:lang w:eastAsia="en-GB"/>
+        </w:rPr>
+        <w:br/>
+      </w:r>
+    </w:p>
+    <w:p>
+      <w:pPr>
+        <w:spacing w:before="100" w:beforeAutospacing="1" w:after="100" w:afterAutospacing="1" w:line="240" w:lineRule="auto"/>
+        <w:outlineLvl w:val="2"/>
         <w:rPr>
           <w:rFonts w:ascii="Times New Roman" w:eastAsia="Times New Roman" w:hAnsi="Times New Roman" w:cs="Times New Roman"/>
           <w:b/>
@@ -88,60 +149,8 @@
           <w:szCs w:val="27"/>
           <w:lang w:eastAsia="en-GB"/>
         </w:rPr>
-        <w:t>Hypothesis:</w:t>
-      </w:r>
-    </w:p>
-    <w:p>
-      <w:pPr>
-        <w:spacing w:before="100" w:beforeAutospacing="1" w:after="100" w:afterAutospacing="1" w:line="240" w:lineRule="auto"/>
-        <w:rPr>
-          <w:rFonts w:ascii="Times New Roman" w:eastAsia="Times New Roman" w:hAnsi="Times New Roman" w:cs="Times New Roman"/>
-          <w:sz w:val="24"/>
-          <w:szCs w:val="24"/>
-          <w:lang w:eastAsia="en-GB"/>
-        </w:rPr>
-      </w:pPr>
-      <w:r>
-        <w:rPr>
-          <w:rFonts w:ascii="Times New Roman" w:eastAsia="Times New Roman" w:hAnsi="Times New Roman" w:cs="Times New Roman"/>
-          <w:sz w:val="24"/>
-          <w:szCs w:val="24"/>
-          <w:lang w:eastAsia="en-GB"/>
-        </w:rPr>
-        <w:t>Higher university GPA, more internships, and stronger networking skills positively correlate</w:t>
-      </w:r>
-      <w:r>
-        <w:rPr>
-          <w:rFonts w:ascii="Times New Roman" w:eastAsia="Times New Roman" w:hAnsi="Times New Roman" w:cs="Times New Roman"/>
-          <w:sz w:val="24"/>
-          <w:szCs w:val="24"/>
-          <w:lang w:eastAsia="en-GB"/>
-        </w:rPr>
-        <w:t xml:space="preserve"> </w:t>
-      </w:r>
-      <w:r>
-        <w:rPr>
-          <w:rFonts w:ascii="Times New Roman" w:eastAsia="Times New Roman" w:hAnsi="Times New Roman" w:cs="Times New Roman"/>
-          <w:sz w:val="24"/>
-          <w:szCs w:val="24"/>
-          <w:lang w:eastAsia="en-GB"/>
-        </w:rPr>
-        <w:t>with higher starting salary and more job offers.</w:t>
-      </w:r>
-      <w:r>
-        <w:rPr>
-          <w:rFonts w:ascii="Times New Roman" w:eastAsia="Times New Roman" w:hAnsi="Times New Roman" w:cs="Times New Roman"/>
-          <w:sz w:val="24"/>
-          <w:szCs w:val="24"/>
-          <w:lang w:eastAsia="en-GB"/>
-        </w:rPr>
-        <w:br/>
-      </w:r>
-    </w:p>
-    <w:p>
-      <w:pPr>
-        <w:spacing w:before="100" w:beforeAutospacing="1" w:after="100" w:afterAutospacing="1" w:line="240" w:lineRule="auto"/>
-        <w:outlineLvl w:val="2"/>
+      </w:pPr>
+      <w:r>
         <w:rPr>
           <w:rFonts w:ascii="Times New Roman" w:eastAsia="Times New Roman" w:hAnsi="Times New Roman" w:cs="Times New Roman"/>
           <w:b/>
@@ -150,108 +159,68 @@
           <w:szCs w:val="27"/>
           <w:lang w:eastAsia="en-GB"/>
         </w:rPr>
-      </w:pPr>
-      <w:r>
-        <w:rPr>
-          <w:rFonts w:ascii="Times New Roman" w:eastAsia="Times New Roman" w:hAnsi="Times New Roman" w:cs="Times New Roman"/>
-          <w:b/>
-          <w:bCs/>
-          <w:sz w:val="27"/>
-          <w:szCs w:val="27"/>
-          <w:lang w:eastAsia="en-GB"/>
-        </w:rPr>
         <w:t>Data Utilization for Validation:</w:t>
       </w:r>
     </w:p>
     <w:p>
       <w:pPr>
-        <w:numPr>
-          <w:ilvl w:val="0"/>
-          <w:numId w:val="1"/>
-        </w:numPr>
-        <w:spacing w:before="100" w:beforeAutospacing="1" w:after="100" w:afterAutospacing="1" w:line="240" w:lineRule="auto"/>
-        <w:jc w:val="both"/>
-        <w:rPr>
-          <w:rFonts w:ascii="Times New Roman" w:eastAsia="Times New Roman" w:hAnsi="Times New Roman" w:cs="Times New Roman"/>
-          <w:sz w:val="24"/>
-          <w:szCs w:val="24"/>
-          <w:lang w:eastAsia="en-GB"/>
-        </w:rPr>
-      </w:pPr>
-      <w:r>
-        <w:rPr>
-          <w:rFonts w:ascii="Times New Roman" w:eastAsia="Times New Roman" w:hAnsi="Times New Roman" w:cs="Times New Roman"/>
-          <w:b/>
-          <w:bCs/>
-          <w:sz w:val="24"/>
-          <w:szCs w:val="24"/>
-          <w:lang w:eastAsia="en-GB"/>
-        </w:rPr>
-        <w:t>University GPA, Internships</w:t>
-      </w:r>
-      <w:r>
-        <w:rPr>
-          <w:rFonts w:ascii="Times New Roman" w:eastAsia="Times New Roman" w:hAnsi="Times New Roman" w:cs="Times New Roman"/>
-          <w:b/>
-          <w:bCs/>
-          <w:sz w:val="24"/>
-          <w:szCs w:val="24"/>
-          <w:lang w:eastAsia="en-GB"/>
-        </w:rPr>
-        <w:t xml:space="preserve"> and Networking Skills vs. Career Success:</w:t>
+        <w:rPr>
+          <w:rFonts w:ascii="Times New Roman" w:hAnsi="Times New Roman" w:cs="Times New Roman"/>
+          <w:sz w:val="24"/>
+          <w:szCs w:val="24"/>
+        </w:rPr>
+      </w:pPr>
+      <w:r>
+        <w:rPr>
+          <w:rFonts w:ascii="Times New Roman" w:hAnsi="Times New Roman" w:cs="Times New Roman"/>
+          <w:sz w:val="24"/>
+          <w:szCs w:val="24"/>
+        </w:rPr>
+        <w:t xml:space="preserve">I </w:t>
+      </w:r>
+      <w:r>
+        <w:rPr>
+          <w:rFonts w:ascii="Times New Roman" w:hAnsi="Times New Roman" w:cs="Times New Roman"/>
+          <w:sz w:val="24"/>
+          <w:szCs w:val="24"/>
+        </w:rPr>
+        <w:t>analysed</w:t>
+      </w:r>
+      <w:r>
+        <w:rPr>
+          <w:rFonts w:ascii="Times New Roman" w:hAnsi="Times New Roman" w:cs="Times New Roman"/>
+          <w:sz w:val="24"/>
+          <w:szCs w:val="24"/>
+        </w:rPr>
+        <w:t xml:space="preserve"> the average starting salary by GPA, the average number of </w:t>
+      </w:r>
+      <w:proofErr w:type="gramStart"/>
+      <w:r>
+        <w:rPr>
+          <w:rFonts w:ascii="Times New Roman" w:hAnsi="Times New Roman" w:cs="Times New Roman"/>
+          <w:sz w:val="24"/>
+          <w:szCs w:val="24"/>
+        </w:rPr>
+        <w:t>job</w:t>
+      </w:r>
+      <w:proofErr w:type="gramEnd"/>
+      <w:r>
+        <w:rPr>
+          <w:rFonts w:ascii="Times New Roman" w:hAnsi="Times New Roman" w:cs="Times New Roman"/>
+          <w:sz w:val="24"/>
+          <w:szCs w:val="24"/>
+        </w:rPr>
+        <w:t xml:space="preserve"> </w:t>
+      </w:r>
+      <w:r>
+        <w:rPr>
+          <w:rFonts w:ascii="Times New Roman" w:hAnsi="Times New Roman" w:cs="Times New Roman"/>
+          <w:sz w:val="24"/>
+          <w:szCs w:val="24"/>
+        </w:rPr>
+        <w:t>offers by internship experience, and the average number of job offers by networking involvement. I used Hadoop  to calculate the means across these categories.</w:t>
       </w:r>
     </w:p>
-    <w:p>
-      <w:pPr>
-        <w:numPr>
-          <w:ilvl w:val="1"/>
-          <w:numId w:val="1"/>
-        </w:numPr>
-        <w:spacing w:before="100" w:beforeAutospacing="1" w:after="100" w:afterAutospacing="1" w:line="240" w:lineRule="auto"/>
-        <w:jc w:val="both"/>
-        <w:rPr>
-          <w:rFonts w:ascii="Times New Roman" w:eastAsia="Times New Roman" w:hAnsi="Times New Roman" w:cs="Times New Roman"/>
-          <w:sz w:val="24"/>
-          <w:szCs w:val="24"/>
-          <w:lang w:eastAsia="en-GB"/>
-        </w:rPr>
-      </w:pPr>
-      <w:r>
-        <w:rPr>
-          <w:rFonts w:ascii="Times New Roman" w:eastAsia="Times New Roman" w:hAnsi="Times New Roman" w:cs="Times New Roman"/>
-          <w:sz w:val="24"/>
-          <w:szCs w:val="24"/>
-          <w:lang w:eastAsia="en-GB"/>
-        </w:rPr>
-        <w:t>Perform correlation and regression analyses between university GPA, internships completed, networking scores, and dependent variables (starting salary, job offers).</w:t>
-      </w:r>
-    </w:p>
-    <w:p>
-      <w:pPr>
-        <w:numPr>
-          <w:ilvl w:val="1"/>
-          <w:numId w:val="1"/>
-        </w:numPr>
-        <w:spacing w:before="100" w:beforeAutospacing="1" w:after="100" w:afterAutospacing="1" w:line="240" w:lineRule="auto"/>
-        <w:jc w:val="both"/>
-        <w:rPr>
-          <w:rFonts w:ascii="Times New Roman" w:eastAsia="Times New Roman" w:hAnsi="Times New Roman" w:cs="Times New Roman"/>
-          <w:sz w:val="24"/>
-          <w:szCs w:val="24"/>
-          <w:lang w:eastAsia="en-GB"/>
-        </w:rPr>
-      </w:pPr>
-      <w:r>
-        <w:rPr>
-          <w:rFonts w:ascii="Times New Roman" w:eastAsia="Times New Roman" w:hAnsi="Times New Roman" w:cs="Times New Roman"/>
-          <w:sz w:val="24"/>
-          <w:szCs w:val="24"/>
-          <w:lang w:eastAsia="en-GB"/>
-        </w:rPr>
-        <w:t>Use statistical tests (ANOVA, t-tests) to assess differences among groups.</w:t>
-      </w:r>
-    </w:p>
-    <w:p/>
     <w:sectPr>
       <w:pgSz w:w="11906" w:h="16838"/>
       <w:pgMar w:top="1440" w:right="1440" w:bottom="1440" w:left="1440" w:header="708" w:footer="708" w:gutter="0"/>
@@ -275,9 +244,9 @@
       <w:lvlJc w:val="left"/>
       <w:pPr>
         <w:tabs>
-          <w:tab w:val="num" w:pos="720"/>
+          <w:tab w:val="num" w:pos="360"/>
         </w:tabs>
-        <w:ind w:left="720" w:hanging="360"/>
+        <w:ind w:left="360" w:hanging="360"/>
       </w:pPr>
       <w:rPr>
         <w:rFonts w:ascii="Symbol" w:hAnsi="Symbol" w:hint="default"/>
@@ -291,9 +260,9 @@
       <w:lvlJc w:val="left"/>
       <w:pPr>
         <w:tabs>
-          <w:tab w:val="num" w:pos="1440"/>
+          <w:tab w:val="num" w:pos="1080"/>
         </w:tabs>
-        <w:ind w:left="1440" w:hanging="360"/>
+        <w:ind w:left="1080" w:hanging="360"/>
       </w:pPr>
       <w:rPr>
         <w:rFonts w:ascii="Courier New" w:hAnsi="Courier New" w:hint="default"/>
@@ -307,9 +276,9 @@
       <w:lvlJc w:val="left"/>
       <w:pPr>
         <w:tabs>
-          <w:tab w:val="num" w:pos="2160"/>
+          <w:tab w:val="num" w:pos="1800"/>
         </w:tabs>
-        <w:ind w:left="2160" w:hanging="360"/>
+        <w:ind w:left="1800" w:hanging="360"/>
       </w:pPr>
       <w:rPr>
         <w:rFonts w:ascii="Wingdings" w:hAnsi="Wingdings" w:hint="default"/>
@@ -323,9 +292,9 @@
       <w:lvlJc w:val="left"/>
       <w:pPr>
         <w:tabs>
-          <w:tab w:val="num" w:pos="2880"/>
+          <w:tab w:val="num" w:pos="2520"/>
         </w:tabs>
-        <w:ind w:left="2880" w:hanging="360"/>
+        <w:ind w:left="2520" w:hanging="360"/>
       </w:pPr>
       <w:rPr>
         <w:rFonts w:ascii="Wingdings" w:hAnsi="Wingdings" w:hint="default"/>
@@ -339,9 +308,9 @@
       <w:lvlJc w:val="left"/>
       <w:pPr>
         <w:tabs>
-          <w:tab w:val="num" w:pos="3600"/>
+          <w:tab w:val="num" w:pos="3240"/>
         </w:tabs>
-        <w:ind w:left="3600" w:hanging="360"/>
+        <w:ind w:left="3240" w:hanging="360"/>
       </w:pPr>
       <w:rPr>
         <w:rFonts w:ascii="Wingdings" w:hAnsi="Wingdings" w:hint="default"/>
@@ -355,9 +324,9 @@
       <w:lvlJc w:val="left"/>
       <w:pPr>
         <w:tabs>
-          <w:tab w:val="num" w:pos="4320"/>
+          <w:tab w:val="num" w:pos="3960"/>
         </w:tabs>
-        <w:ind w:left="4320" w:hanging="360"/>
+        <w:ind w:left="3960" w:hanging="360"/>
       </w:pPr>
       <w:rPr>
         <w:rFonts w:ascii="Wingdings" w:hAnsi="Wingdings" w:hint="default"/>
@@ -371,9 +340,9 @@
       <w:lvlJc w:val="left"/>
       <w:pPr>
         <w:tabs>
-          <w:tab w:val="num" w:pos="5040"/>
+          <w:tab w:val="num" w:pos="4680"/>
         </w:tabs>
-        <w:ind w:left="5040" w:hanging="360"/>
+        <w:ind w:left="4680" w:hanging="360"/>
       </w:pPr>
       <w:rPr>
         <w:rFonts w:ascii="Wingdings" w:hAnsi="Wingdings" w:hint="default"/>
@@ -387,9 +356,9 @@
       <w:lvlJc w:val="left"/>
       <w:pPr>
         <w:tabs>
-          <w:tab w:val="num" w:pos="5760"/>
+          <w:tab w:val="num" w:pos="5400"/>
         </w:tabs>
-        <w:ind w:left="5760" w:hanging="360"/>
+        <w:ind w:left="5400" w:hanging="360"/>
       </w:pPr>
       <w:rPr>
         <w:rFonts w:ascii="Wingdings" w:hAnsi="Wingdings" w:hint="default"/>
@@ -403,9 +372,9 @@
       <w:lvlJc w:val="left"/>
       <w:pPr>
         <w:tabs>
-          <w:tab w:val="num" w:pos="6480"/>
+          <w:tab w:val="num" w:pos="6120"/>
         </w:tabs>
-        <w:ind w:left="6480" w:hanging="360"/>
+        <w:ind w:left="6120" w:hanging="360"/>
       </w:pPr>
       <w:rPr>
         <w:rFonts w:ascii="Wingdings" w:hAnsi="Wingdings" w:hint="default"/>
@@ -824,7 +793,6 @@
   <w:style w:type="character" w:default="1" w:styleId="DefaultParagraphFont">
     <w:name w:val="Default Paragraph Font"/>
     <w:uiPriority w:val="1"/>
-    <w:semiHidden/>
     <w:unhideWhenUsed/>
   </w:style>
   <w:style w:type="table" w:default="1" w:styleId="TableNormal">

</xml_diff>